<commit_message>
Added presentation and Revised defense's revision
</commit_message>
<xml_diff>
--- a/Summary English.docx
+++ b/Summary English.docx
@@ -225,14 +225,12 @@
           <w:sz w:val="28"/>
         </w:rPr>
         <w:sectPr>
-          <w:headerReference w:type="even" r:id="rId8"/>
-          <w:headerReference w:type="default" r:id="rId9"/>
-          <w:footerReference w:type="even" r:id="rId10"/>
-          <w:footerReference w:type="default" r:id="rId11"/>
-          <w:headerReference w:type="first" r:id="rId12"/>
-          <w:footerReference w:type="first" r:id="rId13"/>
+          <w:headerReference w:type="default" r:id="rId8"/>
+          <w:footerReference w:type="even" r:id="rId9"/>
+          <w:footerReference w:type="default" r:id="rId10"/>
+          <w:footerReference w:type="first" r:id="rId11"/>
           <w:pgSz w:w="11906" w:h="16838"/>
-          <w:pgMar w:top="1440" w:right="1440" w:bottom="1440" w:left="1440" w:header="708" w:footer="708" w:gutter="0"/>
+          <w:pgMar w:top="567" w:right="567" w:bottom="851" w:left="567" w:header="709" w:footer="709" w:gutter="0"/>
           <w:pgNumType w:start="1"/>
           <w:cols w:space="708"/>
           <w:docGrid w:linePitch="360"/>
@@ -265,14 +263,67 @@
         <w:ind w:left="142" w:right="113"/>
         <w:jc w:val="both"/>
       </w:pPr>
-      <w:r>
-        <w:t>Everyday people use speech recognition and speech synthesis unconsciously. These technologies help them with their activities. With each technology can produce any kinds of software related to speech. Combine both of technologies can produce many more. One of the combinations is mimic human speech. This research will discuss about Speech Recognition that use Convolutional Neural Network as machine learning model and Speech Synthesis that use Concatenative Synthesis with syllables as speech unit. The purpose of this research is to develop application to collect, train, and mimic speech in Bahasa Indonesia. User can participate to record their speech. The collected speech will be trained to be used in the application to recognize the speech. After the collected speech is trained, User can mimic their speech by identify the speech and generate the speech. The application to collect and mimic speech developed as website application</w:t>
+      <w:bookmarkStart w:id="2" w:name="_Hlk536001103"/>
+      <w:r>
+        <w:t>P</w:t>
+      </w:r>
+      <w:r>
+        <w:t xml:space="preserve">eople use </w:t>
+      </w:r>
+      <w:r>
+        <w:t>speech recognition and speech synthesis to help them support and boost their daily activities.</w:t>
+      </w:r>
+      <w:r>
+        <w:t xml:space="preserve"> With </w:t>
+      </w:r>
+      <w:r>
+        <w:t>just one of the speech</w:t>
+      </w:r>
+      <w:r>
+        <w:t xml:space="preserve"> technologies</w:t>
+      </w:r>
+      <w:r>
+        <w:t>, developer</w:t>
+      </w:r>
+      <w:r>
+        <w:t xml:space="preserve"> can produce </w:t>
+      </w:r>
+      <w:r>
+        <w:t>various software</w:t>
+      </w:r>
+      <w:r>
+        <w:t xml:space="preserve">. Combine both </w:t>
+      </w:r>
+      <w:r>
+        <w:t>speech</w:t>
       </w:r>
       <w:r>
         <w:t xml:space="preserve"> </w:t>
       </w:r>
       <w:r>
-        <w:t>and command prompt</w:t>
+        <w:t xml:space="preserve">technologies, developer could </w:t>
+      </w:r>
+      <w:r>
+        <w:t>produce more</w:t>
+      </w:r>
+      <w:r>
+        <w:t xml:space="preserve"> various software</w:t>
+      </w:r>
+      <w:r>
+        <w:t>. One of the combinations is mimic human speech.</w:t>
+      </w:r>
+      <w:r>
+        <w:t xml:space="preserve"> This research will discuss about Speech Recognition that use Convolutional Neural Network as machine learning model and Speech Synthesis that use Concatenative Synthesis with syllables as speech unit. Different with recent related works, this research has simpler approach to mimic speech in Bahasa Indonesia. The purpose of this research is to develop application to collect, train, and mimic speech in Bahasa Indonesia. User can participate to record their speech. These speeches are collected to be trained for recognizing speech in the application later. With the model has been trained, now user able to make the computer mimic their speech. First, user must identify their speech to be recognized by the application. This step is necessary to create the user digital speech. After created, </w:t>
+      </w:r>
+      <w:r>
+        <w:t xml:space="preserve">based on registered syllables, that the speech identified by the application, </w:t>
+      </w:r>
+      <w:r>
+        <w:t>user able to generate speech by make sentences from those syllables. The application to collect and mimic speech developed as website application</w:t>
+      </w:r>
+      <w:bookmarkEnd w:id="2"/>
+      <w:r>
+        <w:t xml:space="preserve"> and command prompt</w:t>
       </w:r>
       <w:r>
         <w:t>.</w:t>
@@ -343,10 +394,49 @@
         <w:t>T</w:t>
       </w:r>
       <w:r>
-        <w:t xml:space="preserve">he opposite of speech recognition is speech synthesis, the process to produce artificial speech. Therefore, speech recognition is known as speech-to-text and speech synthesis is known as text-to-speech. With each technology can produce any kinds of </w:t>
-      </w:r>
-      <w:r>
-        <w:t>software related to speech. Combine both of technologies can produce many more. One of the combinations is mimic human speech. The most known usage of mimic human speech is creating a digital speech that will be used as the artificial assistance’s speech vocal. Making the artificial assistance more private or personal to the user.</w:t>
+        <w:t xml:space="preserve">he opposite of speech recognition is speech synthesis, the process to produce artificial speech. Therefore, speech recognition is known as speech-to-text and speech synthesis is known as text-to-speech. </w:t>
+      </w:r>
+      <w:r>
+        <w:t xml:space="preserve">With </w:t>
+      </w:r>
+      <w:r>
+        <w:t>just one of the speech</w:t>
+      </w:r>
+      <w:r>
+        <w:t xml:space="preserve"> technologies</w:t>
+      </w:r>
+      <w:r>
+        <w:t>, developer</w:t>
+      </w:r>
+      <w:r>
+        <w:t xml:space="preserve"> can produce </w:t>
+      </w:r>
+      <w:r>
+        <w:t>various software</w:t>
+      </w:r>
+      <w:r>
+        <w:t xml:space="preserve">. Combine both </w:t>
+      </w:r>
+      <w:r>
+        <w:t>speech</w:t>
+      </w:r>
+      <w:r>
+        <w:t xml:space="preserve"> </w:t>
+      </w:r>
+      <w:r>
+        <w:t xml:space="preserve">technologies, developer could </w:t>
+      </w:r>
+      <w:r>
+        <w:t>produce more</w:t>
+      </w:r>
+      <w:r>
+        <w:t xml:space="preserve"> various software</w:t>
+      </w:r>
+      <w:r>
+        <w:t xml:space="preserve">. </w:t>
+      </w:r>
+      <w:r>
+        <w:t>One of the combinations is mimic human speech. The most known usage of mimic human speech is creating a digital speech that will be used as the artificial assistance’s speech vocal. Making the artificial assistance more private or personal to the user.</w:t>
       </w:r>
     </w:p>
     <w:p>
@@ -428,7 +518,7 @@
           <w:ilvl w:val="0"/>
           <w:numId w:val="4"/>
         </w:numPr>
-        <w:spacing w:line="240" w:lineRule="auto"/>
+        <w:spacing w:after="0" w:line="240" w:lineRule="auto"/>
         <w:ind w:left="284" w:hanging="142"/>
       </w:pPr>
       <w:r>
@@ -492,7 +582,35 @@
         <w:jc w:val="both"/>
       </w:pPr>
       <w:r>
-        <w:t>Recorded speech in 1 second, with sample rate 16000 and mono sound</w:t>
+        <w:t>Recorded speech in 1 second, with sample rate 16000 and mono sound.</w:t>
+      </w:r>
+    </w:p>
+    <w:p>
+      <w:pPr>
+        <w:pStyle w:val="NoSpacing"/>
+        <w:numPr>
+          <w:ilvl w:val="0"/>
+          <w:numId w:val="4"/>
+        </w:numPr>
+        <w:ind w:left="284" w:hanging="142"/>
+        <w:jc w:val="both"/>
+      </w:pPr>
+      <w:r>
+        <w:t xml:space="preserve">Speech recognition is used to recognize speech when user want to create digital speech in identifying speech process. </w:t>
+      </w:r>
+    </w:p>
+    <w:p>
+      <w:pPr>
+        <w:pStyle w:val="NoSpacing"/>
+        <w:numPr>
+          <w:ilvl w:val="0"/>
+          <w:numId w:val="4"/>
+        </w:numPr>
+        <w:ind w:left="284" w:hanging="142"/>
+        <w:jc w:val="both"/>
+      </w:pPr>
+      <w:r>
+        <w:t>Speech synthesis is used to generate speech based on selected digital speech and inputted text in generating speech process</w:t>
       </w:r>
       <w:r>
         <w:t>.</w:t>
@@ -574,14 +692,12 @@
     <w:p>
       <w:pPr>
         <w:pStyle w:val="NoSpacing"/>
+        <w:numPr>
+          <w:ilvl w:val="1"/>
+          <w:numId w:val="11"/>
+        </w:numPr>
         <w:jc w:val="left"/>
       </w:pPr>
-      <w:r>
-        <w:t>3.1</w:t>
-      </w:r>
-      <w:r>
-        <w:t xml:space="preserve"> </w:t>
-      </w:r>
       <w:r>
         <w:t>Concatenative</w:t>
       </w:r>
@@ -596,11 +712,14 @@
         <w:jc w:val="both"/>
       </w:pPr>
       <w:r>
-        <w:t xml:space="preserve">Concatenative synthesis connecting pre-recorded natural utterances is probably the easiest way to produce intelligible and natural sounding synthetic speech. One of the most important aspects in concatenative synthesis is to find correct unit length. In present systems units used are usually </w:t>
+        <w:t>Concatenative synthesis connecting pre-recorded natural utterances is probably the easiest way to produce intelligible and natural sounding synthetic speech. One of the most important aspects in concatenative synthesis is to find correct unit length. In present systems units used are usually words,</w:t>
+      </w:r>
+      <w:r>
+        <w:t xml:space="preserve"> </w:t>
       </w:r>
       <w:r>
         <w:lastRenderedPageBreak/>
-        <w:t xml:space="preserve">words, syllables, </w:t>
+        <w:t xml:space="preserve">syllables, </w:t>
       </w:r>
       <w:proofErr w:type="spellStart"/>
       <w:r>
@@ -619,10 +738,7 @@
         <w:t>, and sometimes even triphones</w:t>
       </w:r>
       <w:r>
-        <w:t xml:space="preserve"> </w:t>
-      </w:r>
-      <w:r>
-        <w:t>[</w:t>
+        <w:t xml:space="preserve"> [</w:t>
       </w:r>
       <w:proofErr w:type="spellStart"/>
       <w:r>
@@ -997,12 +1113,6 @@
     <w:p>
       <w:pPr>
         <w:pStyle w:val="NoSpacing"/>
-        <w:numPr>
-          <w:ilvl w:val="0"/>
-          <w:numId w:val="5"/>
-        </w:numPr>
-        <w:ind w:left="284" w:hanging="142"/>
-        <w:jc w:val="both"/>
       </w:pPr>
     </w:p>
     <w:p>
@@ -1043,9 +1153,9 @@
           <w:noProof/>
         </w:rPr>
         <w:drawing>
-          <wp:inline distT="0" distB="0" distL="0" distR="0" wp14:anchorId="165D2908" wp14:editId="76096333">
-            <wp:extent cx="2411506" cy="2124075"/>
-            <wp:effectExtent l="0" t="0" r="8255" b="0"/>
+          <wp:inline distT="0" distB="0" distL="0" distR="0" wp14:anchorId="165D2908" wp14:editId="61A9E71A">
+            <wp:extent cx="2411095" cy="1152525"/>
+            <wp:effectExtent l="0" t="0" r="8255" b="9525"/>
             <wp:docPr id="27" name="Picture 27"/>
             <wp:cNvGraphicFramePr>
               <a:graphicFrameLocks xmlns:a="http://schemas.openxmlformats.org/drawingml/2006/main" noChangeAspect="1"/>
@@ -1059,23 +1169,21 @@
                       <a:picLocks noChangeAspect="1" noChangeArrowheads="1"/>
                     </pic:cNvPicPr>
                   </pic:nvPicPr>
-                  <pic:blipFill>
-                    <a:blip r:embed="rId14">
+                  <pic:blipFill rotWithShape="1">
+                    <a:blip r:embed="rId12">
                       <a:extLst>
                         <a:ext uri="{28A0092B-C50C-407E-A947-70E740481C1C}">
                           <a14:useLocalDpi xmlns:a14="http://schemas.microsoft.com/office/drawing/2010/main" val="0"/>
                         </a:ext>
                       </a:extLst>
                     </a:blip>
-                    <a:srcRect/>
-                    <a:stretch>
-                      <a:fillRect/>
-                    </a:stretch>
+                    <a:srcRect t="2" b="45728"/>
+                    <a:stretch/>
                   </pic:blipFill>
                   <pic:spPr bwMode="auto">
                     <a:xfrm>
                       <a:off x="0" y="0"/>
-                      <a:ext cx="2483663" cy="2187632"/>
+                      <a:ext cx="2411095" cy="1152525"/>
                     </a:xfrm>
                     <a:prstGeom prst="rect">
                       <a:avLst/>
@@ -1084,6 +1192,89 @@
                     <a:ln>
                       <a:noFill/>
                     </a:ln>
+                    <a:extLst>
+                      <a:ext uri="{53640926-AAD7-44D8-BBD7-CCE9431645EC}">
+                        <a14:shadowObscured xmlns:a14="http://schemas.microsoft.com/office/drawing/2010/main"/>
+                      </a:ext>
+                    </a:extLst>
+                  </pic:spPr>
+                </pic:pic>
+              </a:graphicData>
+            </a:graphic>
+          </wp:inline>
+        </w:drawing>
+      </w:r>
+    </w:p>
+    <w:p>
+      <w:pPr>
+        <w:pStyle w:val="NoSpacing"/>
+      </w:pPr>
+      <w:r>
+        <w:t>T</w:t>
+      </w:r>
+      <w:r>
+        <w:t xml:space="preserve">able </w:t>
+      </w:r>
+      <w:r>
+        <w:t>1 (continued)</w:t>
+      </w:r>
+      <w:r>
+        <w:t>.</w:t>
+      </w:r>
+    </w:p>
+    <w:p>
+      <w:pPr>
+        <w:pStyle w:val="NoSpacing"/>
+      </w:pPr>
+      <w:r>
+        <w:rPr>
+          <w:noProof/>
+        </w:rPr>
+        <w:drawing>
+          <wp:inline distT="0" distB="0" distL="0" distR="0" wp14:anchorId="43A7903A" wp14:editId="403B87B6">
+            <wp:extent cx="2411095" cy="971188"/>
+            <wp:effectExtent l="0" t="0" r="8255" b="635"/>
+            <wp:docPr id="1" name="Picture 1"/>
+            <wp:cNvGraphicFramePr>
+              <a:graphicFrameLocks xmlns:a="http://schemas.openxmlformats.org/drawingml/2006/main" noChangeAspect="1"/>
+            </wp:cNvGraphicFramePr>
+            <a:graphic xmlns:a="http://schemas.openxmlformats.org/drawingml/2006/main">
+              <a:graphicData uri="http://schemas.openxmlformats.org/drawingml/2006/picture">
+                <pic:pic xmlns:pic="http://schemas.openxmlformats.org/drawingml/2006/picture">
+                  <pic:nvPicPr>
+                    <pic:cNvPr id="0" name="Picture 4"/>
+                    <pic:cNvPicPr>
+                      <a:picLocks noChangeAspect="1" noChangeArrowheads="1"/>
+                    </pic:cNvPicPr>
+                  </pic:nvPicPr>
+                  <pic:blipFill rotWithShape="1">
+                    <a:blip r:embed="rId12">
+                      <a:extLst>
+                        <a:ext uri="{28A0092B-C50C-407E-A947-70E740481C1C}">
+                          <a14:useLocalDpi xmlns:a14="http://schemas.microsoft.com/office/drawing/2010/main" val="0"/>
+                        </a:ext>
+                      </a:extLst>
+                    </a:blip>
+                    <a:srcRect t="54269"/>
+                    <a:stretch/>
+                  </pic:blipFill>
+                  <pic:spPr bwMode="auto">
+                    <a:xfrm>
+                      <a:off x="0" y="0"/>
+                      <a:ext cx="2483663" cy="1000418"/>
+                    </a:xfrm>
+                    <a:prstGeom prst="rect">
+                      <a:avLst/>
+                    </a:prstGeom>
+                    <a:noFill/>
+                    <a:ln>
+                      <a:noFill/>
+                    </a:ln>
+                    <a:extLst>
+                      <a:ext uri="{53640926-AAD7-44D8-BBD7-CCE9431645EC}">
+                        <a14:shadowObscured xmlns:a14="http://schemas.microsoft.com/office/drawing/2010/main"/>
+                      </a:ext>
+                    </a:extLst>
                   </pic:spPr>
                 </pic:pic>
               </a:graphicData>
@@ -1141,7 +1332,7 @@
                     </pic:cNvPicPr>
                   </pic:nvPicPr>
                   <pic:blipFill>
-                    <a:blip r:embed="rId15">
+                    <a:blip r:embed="rId13">
                       <a:extLst>
                         <a:ext uri="{28A0092B-C50C-407E-A947-70E740481C1C}">
                           <a14:useLocalDpi xmlns:a14="http://schemas.microsoft.com/office/drawing/2010/main" val="0"/>
@@ -1219,7 +1410,7 @@
                     </pic:cNvPicPr>
                   </pic:nvPicPr>
                   <pic:blipFill>
-                    <a:blip r:embed="rId16">
+                    <a:blip r:embed="rId14">
                       <a:extLst>
                         <a:ext uri="{28A0092B-C50C-407E-A947-70E740481C1C}">
                           <a14:useLocalDpi xmlns:a14="http://schemas.microsoft.com/office/drawing/2010/main" val="0"/>
@@ -1260,23 +1451,7 @@
       <w:pPr>
         <w:pStyle w:val="NoSpacing"/>
       </w:pPr>
-    </w:p>
-    <w:p>
-      <w:pPr>
-        <w:pStyle w:val="NoSpacing"/>
-      </w:pPr>
-    </w:p>
-    <w:p>
-      <w:pPr>
-        <w:pStyle w:val="NoSpacing"/>
-      </w:pPr>
-    </w:p>
-    <w:p>
-      <w:pPr>
-        <w:pStyle w:val="NoSpacing"/>
-      </w:pPr>
-      <w:r>
-        <w:lastRenderedPageBreak/>
+      <w:r>
         <w:t xml:space="preserve">Table </w:t>
       </w:r>
       <w:r>
@@ -1318,7 +1493,7 @@
                     </pic:cNvPicPr>
                   </pic:nvPicPr>
                   <pic:blipFill>
-                    <a:blip r:embed="rId17">
+                    <a:blip r:embed="rId15">
                       <a:extLst>
                         <a:ext uri="{28A0092B-C50C-407E-A947-70E740481C1C}">
                           <a14:useLocalDpi xmlns:a14="http://schemas.microsoft.com/office/drawing/2010/main" val="0"/>
@@ -1353,7 +1528,6 @@
     <w:p>
       <w:pPr>
         <w:pStyle w:val="NoSpacing"/>
-        <w:jc w:val="left"/>
       </w:pPr>
     </w:p>
     <w:p>
@@ -1382,8 +1556,8 @@
           <w:noProof/>
         </w:rPr>
         <w:drawing>
-          <wp:inline distT="0" distB="0" distL="0" distR="0" wp14:anchorId="68AAC7ED" wp14:editId="33D0AAAC">
-            <wp:extent cx="2389877" cy="2105025"/>
+          <wp:inline distT="0" distB="0" distL="0" distR="0" wp14:anchorId="68AAC7ED" wp14:editId="448298F7">
+            <wp:extent cx="2389505" cy="647700"/>
             <wp:effectExtent l="0" t="0" r="0" b="0"/>
             <wp:docPr id="49" name="Picture 49"/>
             <wp:cNvGraphicFramePr>
@@ -1398,23 +1572,21 @@
                       <a:picLocks noChangeAspect="1" noChangeArrowheads="1"/>
                     </pic:cNvPicPr>
                   </pic:nvPicPr>
-                  <pic:blipFill>
-                    <a:blip r:embed="rId18">
+                  <pic:blipFill rotWithShape="1">
+                    <a:blip r:embed="rId16">
                       <a:extLst>
                         <a:ext uri="{28A0092B-C50C-407E-A947-70E740481C1C}">
                           <a14:useLocalDpi xmlns:a14="http://schemas.microsoft.com/office/drawing/2010/main" val="0"/>
                         </a:ext>
                       </a:extLst>
                     </a:blip>
-                    <a:srcRect/>
-                    <a:stretch>
-                      <a:fillRect/>
-                    </a:stretch>
+                    <a:srcRect b="69225"/>
+                    <a:stretch/>
                   </pic:blipFill>
                   <pic:spPr bwMode="auto">
                     <a:xfrm>
                       <a:off x="0" y="0"/>
-                      <a:ext cx="2408411" cy="2121350"/>
+                      <a:ext cx="2408411" cy="652825"/>
                     </a:xfrm>
                     <a:prstGeom prst="rect">
                       <a:avLst/>
@@ -1423,6 +1595,76 @@
                     <a:ln>
                       <a:noFill/>
                     </a:ln>
+                    <a:extLst>
+                      <a:ext uri="{53640926-AAD7-44D8-BBD7-CCE9431645EC}">
+                        <a14:shadowObscured xmlns:a14="http://schemas.microsoft.com/office/drawing/2010/main"/>
+                      </a:ext>
+                    </a:extLst>
+                  </pic:spPr>
+                </pic:pic>
+              </a:graphicData>
+            </a:graphic>
+          </wp:inline>
+        </w:drawing>
+      </w:r>
+    </w:p>
+    <w:p>
+      <w:pPr>
+        <w:pStyle w:val="NoSpacing"/>
+      </w:pPr>
+      <w:r>
+        <w:lastRenderedPageBreak/>
+        <w:t>Table 5 (continued).</w:t>
+      </w:r>
+      <w:r>
+        <w:rPr>
+          <w:noProof/>
+        </w:rPr>
+        <w:drawing>
+          <wp:inline distT="0" distB="0" distL="0" distR="0" wp14:anchorId="3E5B9A9B" wp14:editId="08E4701A">
+            <wp:extent cx="2389505" cy="1456997"/>
+            <wp:effectExtent l="0" t="0" r="0" b="0"/>
+            <wp:docPr id="2" name="Picture 2"/>
+            <wp:cNvGraphicFramePr>
+              <a:graphicFrameLocks xmlns:a="http://schemas.openxmlformats.org/drawingml/2006/main" noChangeAspect="1"/>
+            </wp:cNvGraphicFramePr>
+            <a:graphic xmlns:a="http://schemas.openxmlformats.org/drawingml/2006/main">
+              <a:graphicData uri="http://schemas.openxmlformats.org/drawingml/2006/picture">
+                <pic:pic xmlns:pic="http://schemas.openxmlformats.org/drawingml/2006/picture">
+                  <pic:nvPicPr>
+                    <pic:cNvPr id="0" name="Picture 8"/>
+                    <pic:cNvPicPr>
+                      <a:picLocks noChangeAspect="1" noChangeArrowheads="1"/>
+                    </pic:cNvPicPr>
+                  </pic:nvPicPr>
+                  <pic:blipFill rotWithShape="1">
+                    <a:blip r:embed="rId16">
+                      <a:extLst>
+                        <a:ext uri="{28A0092B-C50C-407E-A947-70E740481C1C}">
+                          <a14:useLocalDpi xmlns:a14="http://schemas.microsoft.com/office/drawing/2010/main" val="0"/>
+                        </a:ext>
+                      </a:extLst>
+                    </a:blip>
+                    <a:srcRect t="30774"/>
+                    <a:stretch/>
+                  </pic:blipFill>
+                  <pic:spPr bwMode="auto">
+                    <a:xfrm>
+                      <a:off x="0" y="0"/>
+                      <a:ext cx="2408411" cy="1468525"/>
+                    </a:xfrm>
+                    <a:prstGeom prst="rect">
+                      <a:avLst/>
+                    </a:prstGeom>
+                    <a:noFill/>
+                    <a:ln>
+                      <a:noFill/>
+                    </a:ln>
+                    <a:extLst>
+                      <a:ext uri="{53640926-AAD7-44D8-BBD7-CCE9431645EC}">
+                        <a14:shadowObscured xmlns:a14="http://schemas.microsoft.com/office/drawing/2010/main"/>
+                      </a:ext>
+                    </a:extLst>
                   </pic:spPr>
                 </pic:pic>
               </a:graphicData>
@@ -1476,7 +1718,7 @@
                     </pic:cNvPicPr>
                   </pic:nvPicPr>
                   <pic:blipFill>
-                    <a:blip r:embed="rId19">
+                    <a:blip r:embed="rId17">
                       <a:extLst>
                         <a:ext uri="{28A0092B-C50C-407E-A947-70E740481C1C}">
                           <a14:useLocalDpi xmlns:a14="http://schemas.microsoft.com/office/drawing/2010/main" val="0"/>
@@ -1517,30 +1759,6 @@
     <w:p>
       <w:pPr>
         <w:pStyle w:val="NoSpacing"/>
-        <w:jc w:val="left"/>
-      </w:pPr>
-    </w:p>
-    <w:p>
-      <w:pPr>
-        <w:pStyle w:val="NoSpacing"/>
-        <w:jc w:val="left"/>
-      </w:pPr>
-    </w:p>
-    <w:p>
-      <w:pPr>
-        <w:pStyle w:val="NoSpacing"/>
-        <w:jc w:val="left"/>
-      </w:pPr>
-    </w:p>
-    <w:p>
-      <w:pPr>
-        <w:pStyle w:val="NoSpacing"/>
-        <w:jc w:val="left"/>
-      </w:pPr>
-    </w:p>
-    <w:p>
-      <w:pPr>
-        <w:pStyle w:val="NoSpacing"/>
       </w:pPr>
       <w:r>
         <w:t xml:space="preserve">Table </w:t>
@@ -1584,7 +1802,7 @@
                     </pic:cNvPicPr>
                   </pic:nvPicPr>
                   <pic:blipFill>
-                    <a:blip r:embed="rId20">
+                    <a:blip r:embed="rId18">
                       <a:extLst>
                         <a:ext uri="{28A0092B-C50C-407E-A947-70E740481C1C}">
                           <a14:useLocalDpi xmlns:a14="http://schemas.microsoft.com/office/drawing/2010/main" val="0"/>
@@ -1665,7 +1883,7 @@
                     </pic:cNvPicPr>
                   </pic:nvPicPr>
                   <pic:blipFill>
-                    <a:blip r:embed="rId21">
+                    <a:blip r:embed="rId19">
                       <a:extLst>
                         <a:ext uri="{28A0092B-C50C-407E-A947-70E740481C1C}">
                           <a14:useLocalDpi xmlns:a14="http://schemas.microsoft.com/office/drawing/2010/main" val="0"/>
@@ -1701,11 +1919,6 @@
       <w:pPr>
         <w:pStyle w:val="NoSpacing"/>
       </w:pPr>
-    </w:p>
-    <w:p>
-      <w:pPr>
-        <w:pStyle w:val="NoSpacing"/>
-      </w:pPr>
       <w:r>
         <w:t xml:space="preserve">Table </w:t>
       </w:r>
@@ -1742,7 +1955,7 @@
                     </pic:cNvPicPr>
                   </pic:nvPicPr>
                   <pic:blipFill>
-                    <a:blip r:embed="rId22">
+                    <a:blip r:embed="rId20">
                       <a:extLst>
                         <a:ext uri="{28A0092B-C50C-407E-A947-70E740481C1C}">
                           <a14:useLocalDpi xmlns:a14="http://schemas.microsoft.com/office/drawing/2010/main" val="0"/>
@@ -1783,33 +1996,8 @@
     <w:p>
       <w:pPr>
         <w:pStyle w:val="NoSpacing"/>
-        <w:jc w:val="left"/>
-      </w:pPr>
-    </w:p>
-    <w:p>
-      <w:pPr>
-        <w:pStyle w:val="NoSpacing"/>
-        <w:jc w:val="left"/>
-      </w:pPr>
-    </w:p>
-    <w:p>
-      <w:pPr>
-        <w:pStyle w:val="NoSpacing"/>
-        <w:jc w:val="left"/>
-      </w:pPr>
-    </w:p>
-    <w:p>
-      <w:pPr>
-        <w:pStyle w:val="NoSpacing"/>
-        <w:jc w:val="left"/>
-      </w:pPr>
-    </w:p>
-    <w:p>
-      <w:pPr>
-        <w:pStyle w:val="NoSpacing"/>
-      </w:pPr>
-      <w:r>
-        <w:lastRenderedPageBreak/>
+      </w:pPr>
+      <w:r>
         <w:t xml:space="preserve">Table </w:t>
       </w:r>
       <w:r>
@@ -1851,7 +2039,7 @@
                     </pic:cNvPicPr>
                   </pic:nvPicPr>
                   <pic:blipFill>
-                    <a:blip r:embed="rId23">
+                    <a:blip r:embed="rId21">
                       <a:extLst>
                         <a:ext uri="{28A0092B-C50C-407E-A947-70E740481C1C}">
                           <a14:useLocalDpi xmlns:a14="http://schemas.microsoft.com/office/drawing/2010/main" val="0"/>
@@ -1932,7 +2120,7 @@
                     </pic:cNvPicPr>
                   </pic:nvPicPr>
                   <pic:blipFill>
-                    <a:blip r:embed="rId24">
+                    <a:blip r:embed="rId22">
                       <a:extLst>
                         <a:ext uri="{28A0092B-C50C-407E-A947-70E740481C1C}">
                           <a14:useLocalDpi xmlns:a14="http://schemas.microsoft.com/office/drawing/2010/main" val="0"/>
@@ -1992,8 +2180,8 @@
           <w:noProof/>
         </w:rPr>
         <w:drawing>
-          <wp:inline distT="0" distB="0" distL="0" distR="0" wp14:anchorId="7342CE5F" wp14:editId="4F1659FF">
-            <wp:extent cx="2389877" cy="2105025"/>
+          <wp:inline distT="0" distB="0" distL="0" distR="0" wp14:anchorId="7342CE5F" wp14:editId="6F33D522">
+            <wp:extent cx="2389503" cy="1285240"/>
             <wp:effectExtent l="0" t="0" r="0" b="0"/>
             <wp:docPr id="57" name="Picture 57"/>
             <wp:cNvGraphicFramePr>
@@ -2008,23 +2196,21 @@
                       <a:picLocks noChangeAspect="1" noChangeArrowheads="1"/>
                     </pic:cNvPicPr>
                   </pic:nvPicPr>
-                  <pic:blipFill>
-                    <a:blip r:embed="rId25">
+                  <pic:blipFill rotWithShape="1">
+                    <a:blip r:embed="rId23">
                       <a:extLst>
                         <a:ext uri="{28A0092B-C50C-407E-A947-70E740481C1C}">
                           <a14:useLocalDpi xmlns:a14="http://schemas.microsoft.com/office/drawing/2010/main" val="0"/>
                         </a:ext>
                       </a:extLst>
                     </a:blip>
-                    <a:srcRect/>
-                    <a:stretch>
-                      <a:fillRect/>
-                    </a:stretch>
+                    <a:srcRect t="-1" b="38936"/>
+                    <a:stretch/>
                   </pic:blipFill>
                   <pic:spPr bwMode="auto">
                     <a:xfrm>
                       <a:off x="0" y="0"/>
-                      <a:ext cx="2404205" cy="2117645"/>
+                      <a:ext cx="2404205" cy="1293147"/>
                     </a:xfrm>
                     <a:prstGeom prst="rect">
                       <a:avLst/>
@@ -2033,6 +2219,11 @@
                     <a:ln>
                       <a:noFill/>
                     </a:ln>
+                    <a:extLst>
+                      <a:ext uri="{53640926-AAD7-44D8-BBD7-CCE9431645EC}">
+                        <a14:shadowObscured xmlns:a14="http://schemas.microsoft.com/office/drawing/2010/main"/>
+                      </a:ext>
+                    </a:extLst>
                   </pic:spPr>
                 </pic:pic>
               </a:graphicData>
@@ -2044,6 +2235,76 @@
     <w:p>
       <w:pPr>
         <w:pStyle w:val="NoSpacing"/>
+      </w:pPr>
+      <w:r>
+        <w:lastRenderedPageBreak/>
+        <w:t>Table 12 (continued).</w:t>
+      </w:r>
+    </w:p>
+    <w:p>
+      <w:pPr>
+        <w:pStyle w:val="NoSpacing"/>
+      </w:pPr>
+      <w:r>
+        <w:rPr>
+          <w:noProof/>
+        </w:rPr>
+        <w:drawing>
+          <wp:inline distT="0" distB="0" distL="0" distR="0" wp14:anchorId="5EC4E2C0" wp14:editId="4199C321">
+            <wp:extent cx="2389505" cy="809297"/>
+            <wp:effectExtent l="0" t="0" r="0" b="0"/>
+            <wp:docPr id="3" name="Picture 3"/>
+            <wp:cNvGraphicFramePr>
+              <a:graphicFrameLocks xmlns:a="http://schemas.openxmlformats.org/drawingml/2006/main" noChangeAspect="1"/>
+            </wp:cNvGraphicFramePr>
+            <a:graphic xmlns:a="http://schemas.openxmlformats.org/drawingml/2006/main">
+              <a:graphicData uri="http://schemas.openxmlformats.org/drawingml/2006/picture">
+                <pic:pic xmlns:pic="http://schemas.openxmlformats.org/drawingml/2006/picture">
+                  <pic:nvPicPr>
+                    <pic:cNvPr id="0" name="Picture 16"/>
+                    <pic:cNvPicPr>
+                      <a:picLocks noChangeAspect="1" noChangeArrowheads="1"/>
+                    </pic:cNvPicPr>
+                  </pic:nvPicPr>
+                  <pic:blipFill rotWithShape="1">
+                    <a:blip r:embed="rId23">
+                      <a:extLst>
+                        <a:ext uri="{28A0092B-C50C-407E-A947-70E740481C1C}">
+                          <a14:useLocalDpi xmlns:a14="http://schemas.microsoft.com/office/drawing/2010/main" val="0"/>
+                        </a:ext>
+                      </a:extLst>
+                    </a:blip>
+                    <a:srcRect t="61548"/>
+                    <a:stretch/>
+                  </pic:blipFill>
+                  <pic:spPr bwMode="auto">
+                    <a:xfrm>
+                      <a:off x="0" y="0"/>
+                      <a:ext cx="2404205" cy="814276"/>
+                    </a:xfrm>
+                    <a:prstGeom prst="rect">
+                      <a:avLst/>
+                    </a:prstGeom>
+                    <a:noFill/>
+                    <a:ln>
+                      <a:noFill/>
+                    </a:ln>
+                    <a:extLst>
+                      <a:ext uri="{53640926-AAD7-44D8-BBD7-CCE9431645EC}">
+                        <a14:shadowObscured xmlns:a14="http://schemas.microsoft.com/office/drawing/2010/main"/>
+                      </a:ext>
+                    </a:extLst>
+                  </pic:spPr>
+                </pic:pic>
+              </a:graphicData>
+            </a:graphic>
+          </wp:inline>
+        </w:drawing>
+      </w:r>
+    </w:p>
+    <w:p>
+      <w:pPr>
+        <w:pStyle w:val="NoSpacing"/>
         <w:jc w:val="left"/>
       </w:pPr>
     </w:p>
@@ -2054,10 +2315,7 @@
         <w:jc w:val="both"/>
       </w:pPr>
       <w:r>
-        <w:t xml:space="preserve">Although noisy and semi background on every tester not show a good result, it still can predict about 2 or 3 correct spoken syllables with high accuracy. Not noisy background isn’t guaranteed all spoken </w:t>
-      </w:r>
-      <w:r>
-        <w:t xml:space="preserve">syllables are correct even on tester 1 and 2. But, the result is better than noisy and </w:t>
+        <w:t xml:space="preserve">Although noisy and semi background on every tester not show a good result, it still can predict about 2 or 3 correct spoken syllables with high accuracy. Not noisy background isn’t guaranteed all spoken syllables are correct even on tester 1 and 2. But, the result is better than noisy and </w:t>
       </w:r>
       <w:r>
         <w:t xml:space="preserve">semi </w:t>
@@ -2296,7 +2554,6 @@
         <w:jc w:val="both"/>
       </w:pPr>
       <w:r>
-        <w:lastRenderedPageBreak/>
         <w:t>The following is the result from ‘</w:t>
       </w:r>
       <w:proofErr w:type="spellStart"/>
@@ -2401,6 +2658,190 @@
                 <pic:pic xmlns:pic="http://schemas.openxmlformats.org/drawingml/2006/picture">
                   <pic:nvPicPr>
                     <pic:cNvPr id="5" name="6.6 Waveform of 'diriku'..png"/>
+                    <pic:cNvPicPr/>
+                  </pic:nvPicPr>
+                  <pic:blipFill>
+                    <a:blip r:embed="rId24" cstate="print">
+                      <a:extLst>
+                        <a:ext uri="{28A0092B-C50C-407E-A947-70E740481C1C}">
+                          <a14:useLocalDpi xmlns:a14="http://schemas.microsoft.com/office/drawing/2010/main" val="0"/>
+                        </a:ext>
+                      </a:extLst>
+                    </a:blip>
+                    <a:stretch>
+                      <a:fillRect/>
+                    </a:stretch>
+                  </pic:blipFill>
+                  <pic:spPr>
+                    <a:xfrm>
+                      <a:off x="0" y="0"/>
+                      <a:ext cx="2412365" cy="381000"/>
+                    </a:xfrm>
+                    <a:prstGeom prst="rect">
+                      <a:avLst/>
+                    </a:prstGeom>
+                  </pic:spPr>
+                </pic:pic>
+              </a:graphicData>
+            </a:graphic>
+          </wp:inline>
+        </w:drawing>
+      </w:r>
+    </w:p>
+    <w:p>
+      <w:pPr>
+        <w:pStyle w:val="NoSpacing"/>
+      </w:pPr>
+    </w:p>
+    <w:p>
+      <w:pPr>
+        <w:pStyle w:val="NoSpacing"/>
+      </w:pPr>
+      <w:r>
+        <w:t>Figure</w:t>
+      </w:r>
+      <w:r>
+        <w:t xml:space="preserve"> </w:t>
+      </w:r>
+      <w:r>
+        <w:t xml:space="preserve">2: </w:t>
+      </w:r>
+      <w:r>
+        <w:t>Waveform of '</w:t>
+      </w:r>
+      <w:proofErr w:type="spellStart"/>
+      <w:r>
+        <w:t>aku</w:t>
+      </w:r>
+      <w:proofErr w:type="spellEnd"/>
+      <w:r>
+        <w:t xml:space="preserve"> </w:t>
+      </w:r>
+      <w:proofErr w:type="spellStart"/>
+      <w:r>
+        <w:t>makan</w:t>
+      </w:r>
+      <w:proofErr w:type="spellEnd"/>
+      <w:r>
+        <w:t xml:space="preserve"> </w:t>
+      </w:r>
+      <w:proofErr w:type="spellStart"/>
+      <w:r>
+        <w:t>ikan</w:t>
+      </w:r>
+      <w:proofErr w:type="spellEnd"/>
+      <w:r>
+        <w:t>'</w:t>
+      </w:r>
+      <w:r>
+        <w:t>.</w:t>
+      </w:r>
+    </w:p>
+    <w:p>
+      <w:pPr>
+        <w:pStyle w:val="NoSpacing"/>
+      </w:pPr>
+      <w:r>
+        <w:rPr>
+          <w:noProof/>
+        </w:rPr>
+        <w:drawing>
+          <wp:inline distT="0" distB="0" distL="0" distR="0" wp14:anchorId="0E22FC2E" wp14:editId="600DCE07">
+            <wp:extent cx="2412365" cy="379095"/>
+            <wp:effectExtent l="0" t="0" r="6985" b="1905"/>
+            <wp:docPr id="6" name="Picture 6"/>
+            <wp:cNvGraphicFramePr>
+              <a:graphicFrameLocks xmlns:a="http://schemas.openxmlformats.org/drawingml/2006/main" noChangeAspect="1"/>
+            </wp:cNvGraphicFramePr>
+            <a:graphic xmlns:a="http://schemas.openxmlformats.org/drawingml/2006/main">
+              <a:graphicData uri="http://schemas.openxmlformats.org/drawingml/2006/picture">
+                <pic:pic xmlns:pic="http://schemas.openxmlformats.org/drawingml/2006/picture">
+                  <pic:nvPicPr>
+                    <pic:cNvPr id="6" name="6.7 Waveform of 'aku makan ikan'..png"/>
+                    <pic:cNvPicPr/>
+                  </pic:nvPicPr>
+                  <pic:blipFill>
+                    <a:blip r:embed="rId25" cstate="print">
+                      <a:extLst>
+                        <a:ext uri="{28A0092B-C50C-407E-A947-70E740481C1C}">
+                          <a14:useLocalDpi xmlns:a14="http://schemas.microsoft.com/office/drawing/2010/main" val="0"/>
+                        </a:ext>
+                      </a:extLst>
+                    </a:blip>
+                    <a:stretch>
+                      <a:fillRect/>
+                    </a:stretch>
+                  </pic:blipFill>
+                  <pic:spPr>
+                    <a:xfrm>
+                      <a:off x="0" y="0"/>
+                      <a:ext cx="2412365" cy="379095"/>
+                    </a:xfrm>
+                    <a:prstGeom prst="rect">
+                      <a:avLst/>
+                    </a:prstGeom>
+                  </pic:spPr>
+                </pic:pic>
+              </a:graphicData>
+            </a:graphic>
+          </wp:inline>
+        </w:drawing>
+      </w:r>
+    </w:p>
+    <w:p>
+      <w:pPr>
+        <w:pStyle w:val="NoSpacing"/>
+      </w:pPr>
+    </w:p>
+    <w:p>
+      <w:pPr>
+        <w:pStyle w:val="NoSpacing"/>
+      </w:pPr>
+      <w:r>
+        <w:t>Figure</w:t>
+      </w:r>
+      <w:r>
+        <w:t xml:space="preserve"> </w:t>
+      </w:r>
+      <w:r>
+        <w:t>3</w:t>
+      </w:r>
+      <w:r>
+        <w:t xml:space="preserve">: </w:t>
+      </w:r>
+      <w:r>
+        <w:t xml:space="preserve">Waveform of 'di mana </w:t>
+      </w:r>
+      <w:proofErr w:type="spellStart"/>
+      <w:r>
+        <w:t>mamamu</w:t>
+      </w:r>
+      <w:proofErr w:type="spellEnd"/>
+      <w:r>
+        <w:t>'.</w:t>
+      </w:r>
+    </w:p>
+    <w:p>
+      <w:pPr>
+        <w:pStyle w:val="NoSpacing"/>
+      </w:pPr>
+      <w:r>
+        <w:rPr>
+          <w:noProof/>
+        </w:rPr>
+        <w:drawing>
+          <wp:inline distT="0" distB="0" distL="0" distR="0" wp14:anchorId="3E5F7C39" wp14:editId="042F89B1">
+            <wp:extent cx="2412365" cy="381000"/>
+            <wp:effectExtent l="0" t="0" r="6985" b="0"/>
+            <wp:docPr id="7" name="Picture 7"/>
+            <wp:cNvGraphicFramePr>
+              <a:graphicFrameLocks xmlns:a="http://schemas.openxmlformats.org/drawingml/2006/main" noChangeAspect="1"/>
+            </wp:cNvGraphicFramePr>
+            <a:graphic xmlns:a="http://schemas.openxmlformats.org/drawingml/2006/main">
+              <a:graphicData uri="http://schemas.openxmlformats.org/drawingml/2006/picture">
+                <pic:pic xmlns:pic="http://schemas.openxmlformats.org/drawingml/2006/picture">
+                  <pic:nvPicPr>
+                    <pic:cNvPr id="7" name="6.8 Waveform of 'di mana mamamu'..png"/>
                     <pic:cNvPicPr/>
                   </pic:nvPicPr>
                   <pic:blipFill>
@@ -2434,190 +2875,6 @@
     <w:p>
       <w:pPr>
         <w:pStyle w:val="NoSpacing"/>
-      </w:pPr>
-    </w:p>
-    <w:p>
-      <w:pPr>
-        <w:pStyle w:val="NoSpacing"/>
-      </w:pPr>
-      <w:r>
-        <w:t>Figure</w:t>
-      </w:r>
-      <w:r>
-        <w:t xml:space="preserve"> </w:t>
-      </w:r>
-      <w:r>
-        <w:t xml:space="preserve">2: </w:t>
-      </w:r>
-      <w:r>
-        <w:t>Waveform of '</w:t>
-      </w:r>
-      <w:proofErr w:type="spellStart"/>
-      <w:r>
-        <w:t>aku</w:t>
-      </w:r>
-      <w:proofErr w:type="spellEnd"/>
-      <w:r>
-        <w:t xml:space="preserve"> </w:t>
-      </w:r>
-      <w:proofErr w:type="spellStart"/>
-      <w:r>
-        <w:t>makan</w:t>
-      </w:r>
-      <w:proofErr w:type="spellEnd"/>
-      <w:r>
-        <w:t xml:space="preserve"> </w:t>
-      </w:r>
-      <w:proofErr w:type="spellStart"/>
-      <w:r>
-        <w:t>ikan</w:t>
-      </w:r>
-      <w:proofErr w:type="spellEnd"/>
-      <w:r>
-        <w:t>'</w:t>
-      </w:r>
-      <w:r>
-        <w:t>.</w:t>
-      </w:r>
-    </w:p>
-    <w:p>
-      <w:pPr>
-        <w:pStyle w:val="NoSpacing"/>
-      </w:pPr>
-      <w:r>
-        <w:rPr>
-          <w:noProof/>
-        </w:rPr>
-        <w:drawing>
-          <wp:inline distT="0" distB="0" distL="0" distR="0" wp14:anchorId="0E22FC2E" wp14:editId="600DCE07">
-            <wp:extent cx="2412365" cy="379095"/>
-            <wp:effectExtent l="0" t="0" r="6985" b="1905"/>
-            <wp:docPr id="6" name="Picture 6"/>
-            <wp:cNvGraphicFramePr>
-              <a:graphicFrameLocks xmlns:a="http://schemas.openxmlformats.org/drawingml/2006/main" noChangeAspect="1"/>
-            </wp:cNvGraphicFramePr>
-            <a:graphic xmlns:a="http://schemas.openxmlformats.org/drawingml/2006/main">
-              <a:graphicData uri="http://schemas.openxmlformats.org/drawingml/2006/picture">
-                <pic:pic xmlns:pic="http://schemas.openxmlformats.org/drawingml/2006/picture">
-                  <pic:nvPicPr>
-                    <pic:cNvPr id="6" name="6.7 Waveform of 'aku makan ikan'..png"/>
-                    <pic:cNvPicPr/>
-                  </pic:nvPicPr>
-                  <pic:blipFill>
-                    <a:blip r:embed="rId27" cstate="print">
-                      <a:extLst>
-                        <a:ext uri="{28A0092B-C50C-407E-A947-70E740481C1C}">
-                          <a14:useLocalDpi xmlns:a14="http://schemas.microsoft.com/office/drawing/2010/main" val="0"/>
-                        </a:ext>
-                      </a:extLst>
-                    </a:blip>
-                    <a:stretch>
-                      <a:fillRect/>
-                    </a:stretch>
-                  </pic:blipFill>
-                  <pic:spPr>
-                    <a:xfrm>
-                      <a:off x="0" y="0"/>
-                      <a:ext cx="2412365" cy="379095"/>
-                    </a:xfrm>
-                    <a:prstGeom prst="rect">
-                      <a:avLst/>
-                    </a:prstGeom>
-                  </pic:spPr>
-                </pic:pic>
-              </a:graphicData>
-            </a:graphic>
-          </wp:inline>
-        </w:drawing>
-      </w:r>
-    </w:p>
-    <w:p>
-      <w:pPr>
-        <w:pStyle w:val="NoSpacing"/>
-      </w:pPr>
-    </w:p>
-    <w:p>
-      <w:pPr>
-        <w:pStyle w:val="NoSpacing"/>
-      </w:pPr>
-      <w:r>
-        <w:t>Figure</w:t>
-      </w:r>
-      <w:r>
-        <w:t xml:space="preserve"> </w:t>
-      </w:r>
-      <w:r>
-        <w:t>3</w:t>
-      </w:r>
-      <w:r>
-        <w:t xml:space="preserve">: </w:t>
-      </w:r>
-      <w:r>
-        <w:t xml:space="preserve">Waveform of 'di mana </w:t>
-      </w:r>
-      <w:proofErr w:type="spellStart"/>
-      <w:r>
-        <w:t>mamamu</w:t>
-      </w:r>
-      <w:proofErr w:type="spellEnd"/>
-      <w:r>
-        <w:t>'.</w:t>
-      </w:r>
-    </w:p>
-    <w:p>
-      <w:pPr>
-        <w:pStyle w:val="NoSpacing"/>
-      </w:pPr>
-      <w:r>
-        <w:rPr>
-          <w:noProof/>
-        </w:rPr>
-        <w:drawing>
-          <wp:inline distT="0" distB="0" distL="0" distR="0" wp14:anchorId="3E5F7C39" wp14:editId="042F89B1">
-            <wp:extent cx="2412365" cy="381000"/>
-            <wp:effectExtent l="0" t="0" r="6985" b="0"/>
-            <wp:docPr id="7" name="Picture 7"/>
-            <wp:cNvGraphicFramePr>
-              <a:graphicFrameLocks xmlns:a="http://schemas.openxmlformats.org/drawingml/2006/main" noChangeAspect="1"/>
-            </wp:cNvGraphicFramePr>
-            <a:graphic xmlns:a="http://schemas.openxmlformats.org/drawingml/2006/main">
-              <a:graphicData uri="http://schemas.openxmlformats.org/drawingml/2006/picture">
-                <pic:pic xmlns:pic="http://schemas.openxmlformats.org/drawingml/2006/picture">
-                  <pic:nvPicPr>
-                    <pic:cNvPr id="7" name="6.8 Waveform of 'di mana mamamu'..png"/>
-                    <pic:cNvPicPr/>
-                  </pic:nvPicPr>
-                  <pic:blipFill>
-                    <a:blip r:embed="rId28" cstate="print">
-                      <a:extLst>
-                        <a:ext uri="{28A0092B-C50C-407E-A947-70E740481C1C}">
-                          <a14:useLocalDpi xmlns:a14="http://schemas.microsoft.com/office/drawing/2010/main" val="0"/>
-                        </a:ext>
-                      </a:extLst>
-                    </a:blip>
-                    <a:stretch>
-                      <a:fillRect/>
-                    </a:stretch>
-                  </pic:blipFill>
-                  <pic:spPr>
-                    <a:xfrm>
-                      <a:off x="0" y="0"/>
-                      <a:ext cx="2412365" cy="381000"/>
-                    </a:xfrm>
-                    <a:prstGeom prst="rect">
-                      <a:avLst/>
-                    </a:prstGeom>
-                  </pic:spPr>
-                </pic:pic>
-              </a:graphicData>
-            </a:graphic>
-          </wp:inline>
-        </w:drawing>
-      </w:r>
-    </w:p>
-    <w:p>
-      <w:pPr>
-        <w:pStyle w:val="NoSpacing"/>
         <w:ind w:firstLine="142"/>
         <w:jc w:val="both"/>
       </w:pPr>
@@ -2692,7 +2949,7 @@
                     <pic:cNvPicPr/>
                   </pic:nvPicPr>
                   <pic:blipFill>
-                    <a:blip r:embed="rId29" cstate="print">
+                    <a:blip r:embed="rId27" cstate="print">
                       <a:extLst>
                         <a:ext uri="{28A0092B-C50C-407E-A947-70E740481C1C}">
                           <a14:useLocalDpi xmlns:a14="http://schemas.microsoft.com/office/drawing/2010/main" val="0"/>
@@ -2935,7 +3192,14 @@
         <w:rPr>
           <w:color w:val="000000" w:themeColor="text1"/>
         </w:rPr>
-        <w:t xml:space="preserve"> the best options for the speech unit as word need much more memory and less flexibility to generate speech in form of sentence. </w:t>
+        <w:t xml:space="preserve"> the best options for the speech unit as word need much more memory and </w:t>
+      </w:r>
+      <w:r>
+        <w:rPr>
+          <w:color w:val="000000" w:themeColor="text1"/>
+        </w:rPr>
+        <w:lastRenderedPageBreak/>
+        <w:t xml:space="preserve">less flexibility to generate speech in form of sentence. </w:t>
       </w:r>
     </w:p>
     <w:p>
@@ -3266,7 +3530,6 @@
         </w:rPr>
       </w:pPr>
       <w:r>
-        <w:lastRenderedPageBreak/>
         <w:t>This application</w:t>
       </w:r>
       <w:r>
@@ -3381,7 +3644,10 @@
         <w:t xml:space="preserve">In Bahasa Indonesia, a </w:t>
       </w:r>
       <w:r>
-        <w:t>research in determining Bahasa Indonesia phonemes can be a big improvement since the application use syllables as concatenative synthesis.</w:t>
+        <w:t xml:space="preserve">research in determining Bahasa Indonesia phonemes </w:t>
+      </w:r>
+      <w:r>
+        <w:t>can be a big improvement since the application use syllables as concatenative synthesis.</w:t>
       </w:r>
     </w:p>
     <w:p>
@@ -3572,13 +3838,7 @@
         <w:rPr>
           <w:noProof/>
         </w:rPr>
-        <w:t xml:space="preserve">. Retrieved from Practical Cryptography: </w:t>
-      </w:r>
-      <w:r>
-        <w:rPr>
-          <w:noProof/>
-        </w:rPr>
-        <w:t>http://practicalcryptography.com/miscellaneous/machine-learning/guide-mel-frequency-cepstral-coefficients-mfccs/</w:t>
+        <w:t>. Retrieved from Practical Cryptography: http://practicalcryptography.com/miscellaneous/machine-learning/guide-mel-frequency-cepstral-coefficients-mfccs/</w:t>
       </w:r>
       <w:r>
         <w:rPr>
@@ -3775,153 +4035,8 @@
         <w:ind w:left="709" w:hanging="436"/>
         <w:jc w:val="left"/>
       </w:pPr>
-    </w:p>
-    <w:p>
-      <w:pPr>
-        <w:pStyle w:val="NoSpacing"/>
-        <w:ind w:left="709" w:hanging="436"/>
-        <w:jc w:val="left"/>
-      </w:pPr>
-    </w:p>
-    <w:p>
-      <w:pPr>
-        <w:pStyle w:val="NoSpacing"/>
-        <w:ind w:left="709" w:hanging="436"/>
-        <w:jc w:val="left"/>
-      </w:pPr>
-    </w:p>
-    <w:p>
-      <w:pPr>
-        <w:pStyle w:val="NoSpacing"/>
-        <w:ind w:left="709" w:hanging="436"/>
-        <w:jc w:val="left"/>
-      </w:pPr>
-    </w:p>
-    <w:p>
-      <w:pPr>
-        <w:pStyle w:val="NoSpacing"/>
-        <w:ind w:left="709" w:hanging="436"/>
-        <w:jc w:val="left"/>
-      </w:pPr>
-    </w:p>
-    <w:p>
-      <w:pPr>
-        <w:pStyle w:val="NoSpacing"/>
-        <w:ind w:left="709" w:hanging="436"/>
-        <w:jc w:val="left"/>
-      </w:pPr>
-    </w:p>
-    <w:p>
-      <w:pPr>
-        <w:pStyle w:val="NoSpacing"/>
-        <w:ind w:left="709" w:hanging="436"/>
-        <w:jc w:val="left"/>
-      </w:pPr>
-    </w:p>
-    <w:p>
-      <w:pPr>
-        <w:pStyle w:val="NoSpacing"/>
-        <w:ind w:left="709" w:hanging="436"/>
-        <w:jc w:val="left"/>
-      </w:pPr>
-    </w:p>
-    <w:p>
-      <w:pPr>
-        <w:pStyle w:val="NoSpacing"/>
-        <w:ind w:left="709" w:hanging="436"/>
-        <w:jc w:val="left"/>
-      </w:pPr>
-    </w:p>
-    <w:p>
-      <w:pPr>
-        <w:pStyle w:val="NoSpacing"/>
-        <w:ind w:left="709" w:hanging="436"/>
-        <w:jc w:val="left"/>
-      </w:pPr>
-    </w:p>
-    <w:p>
-      <w:pPr>
-        <w:pStyle w:val="NoSpacing"/>
-        <w:ind w:left="709" w:hanging="436"/>
-        <w:jc w:val="left"/>
-      </w:pPr>
-    </w:p>
-    <w:p>
-      <w:pPr>
-        <w:pStyle w:val="NoSpacing"/>
-        <w:ind w:left="709" w:hanging="436"/>
-        <w:jc w:val="left"/>
-      </w:pPr>
-    </w:p>
-    <w:p>
-      <w:pPr>
-        <w:pStyle w:val="NoSpacing"/>
-        <w:ind w:left="709" w:hanging="436"/>
-        <w:jc w:val="left"/>
-      </w:pPr>
-    </w:p>
-    <w:p>
-      <w:pPr>
-        <w:pStyle w:val="NoSpacing"/>
-        <w:ind w:left="709" w:hanging="436"/>
-        <w:jc w:val="left"/>
-      </w:pPr>
-    </w:p>
-    <w:p>
-      <w:pPr>
-        <w:pStyle w:val="NoSpacing"/>
-        <w:ind w:left="709" w:hanging="436"/>
-        <w:jc w:val="left"/>
-      </w:pPr>
-    </w:p>
-    <w:p>
-      <w:pPr>
-        <w:pStyle w:val="NoSpacing"/>
-        <w:ind w:left="709" w:hanging="436"/>
-        <w:jc w:val="left"/>
-      </w:pPr>
-    </w:p>
-    <w:p>
-      <w:pPr>
-        <w:pStyle w:val="NoSpacing"/>
-        <w:ind w:left="709" w:hanging="436"/>
-        <w:jc w:val="left"/>
-      </w:pPr>
-    </w:p>
-    <w:p>
-      <w:pPr>
-        <w:pStyle w:val="NoSpacing"/>
-        <w:ind w:left="709" w:hanging="436"/>
-        <w:jc w:val="left"/>
-      </w:pPr>
-    </w:p>
-    <w:p>
-      <w:pPr>
-        <w:pStyle w:val="NoSpacing"/>
-        <w:ind w:left="709" w:hanging="436"/>
-        <w:jc w:val="left"/>
-      </w:pPr>
-    </w:p>
-    <w:p>
-      <w:pPr>
-        <w:pStyle w:val="NoSpacing"/>
-        <w:ind w:left="709" w:hanging="436"/>
-        <w:jc w:val="left"/>
-      </w:pPr>
-    </w:p>
-    <w:p>
-      <w:pPr>
-        <w:pStyle w:val="NoSpacing"/>
-        <w:ind w:left="709" w:hanging="436"/>
-        <w:jc w:val="left"/>
-      </w:pPr>
-    </w:p>
-    <w:p>
-      <w:pPr>
-        <w:pStyle w:val="NoSpacing"/>
-        <w:ind w:left="709" w:hanging="436"/>
-        <w:jc w:val="left"/>
-      </w:pPr>
+      <w:bookmarkStart w:id="11" w:name="_GoBack"/>
+      <w:bookmarkEnd w:id="11"/>
     </w:p>
     <w:p>
       <w:pPr>
@@ -3944,7 +4059,7 @@
         <w:sectPr>
           <w:type w:val="continuous"/>
           <w:pgSz w:w="11906" w:h="16838"/>
-          <w:pgMar w:top="1440" w:right="1440" w:bottom="1440" w:left="1440" w:header="708" w:footer="708" w:gutter="0"/>
+          <w:pgMar w:top="567" w:right="567" w:bottom="851" w:left="567" w:header="709" w:footer="709" w:gutter="0"/>
           <w:pgNumType w:start="3"/>
           <w:cols w:num="2" w:space="708"/>
           <w:docGrid w:linePitch="360"/>
@@ -3958,7 +4073,7 @@
       </w:pPr>
     </w:p>
     <w:sectPr>
-      <w:footerReference w:type="default" r:id="rId30"/>
+      <w:footerReference w:type="default" r:id="rId28"/>
       <w:type w:val="continuous"/>
       <w:pgSz w:w="11906" w:h="16838"/>
       <w:pgMar w:top="1440" w:right="1440" w:bottom="1440" w:left="1440" w:header="708" w:footer="708" w:gutter="0"/>
@@ -4011,8 +4126,15 @@
       </w:rPr>
     </w:sdtEndPr>
     <w:sdtContent>
-      <w:bookmarkStart w:id="2" w:name="_GoBack" w:displacedByCustomXml="prev"/>
-      <w:bookmarkEnd w:id="2" w:displacedByCustomXml="prev"/>
+      <w:p>
+        <w:pPr>
+          <w:pStyle w:val="Footer"/>
+          <w:tabs>
+            <w:tab w:val="left" w:pos="3261"/>
+          </w:tabs>
+          <w:jc w:val="right"/>
+        </w:pPr>
+      </w:p>
       <w:p>
         <w:pPr>
           <w:pStyle w:val="Footer"/>
@@ -4049,11 +4171,6 @@
       </w:p>
     </w:sdtContent>
   </w:sdt>
-  <w:p>
-    <w:pPr>
-      <w:pStyle w:val="Footer"/>
-    </w:pPr>
-  </w:p>
 </w:ftr>
 </file>
 
@@ -4073,6 +4190,15 @@
       </w:rPr>
     </w:sdtEndPr>
     <w:sdtContent>
+      <w:p>
+        <w:pPr>
+          <w:pStyle w:val="Footer"/>
+          <w:tabs>
+            <w:tab w:val="left" w:pos="851"/>
+          </w:tabs>
+          <w:jc w:val="left"/>
+        </w:pPr>
+      </w:p>
       <w:p>
         <w:pPr>
           <w:pStyle w:val="Footer"/>
@@ -4109,11 +4235,6 @@
       </w:p>
     </w:sdtContent>
   </w:sdt>
-  <w:p>
-    <w:pPr>
-      <w:pStyle w:val="Footer"/>
-    </w:pPr>
-  </w:p>
 </w:ftr>
 </file>
 
@@ -4225,26 +4346,6 @@
       <w:pStyle w:val="Header"/>
     </w:pPr>
   </w:p>
-</w:hdr>
-</file>
-
-<file path=word/header2.xml><?xml version="1.0" encoding="utf-8"?>
-<w:hdr xmlns:wpc="http://schemas.microsoft.com/office/word/2010/wordprocessingCanvas" xmlns:cx="http://schemas.microsoft.com/office/drawing/2014/chartex" xmlns:cx1="http://schemas.microsoft.com/office/drawing/2015/9/8/chartex" xmlns:cx2="http://schemas.microsoft.com/office/drawing/2015/10/21/chartex" xmlns:cx3="http://schemas.microsoft.com/office/drawing/2016/5/9/chartex" xmlns:cx4="http://schemas.microsoft.com/office/drawing/2016/5/10/chartex" xmlns:cx5="http://schemas.microsoft.com/office/drawing/2016/5/11/chartex" xmlns:cx6="http://schemas.microsoft.com/office/drawing/2016/5/12/chartex" xmlns:cx7="http://schemas.microsoft.com/office/drawing/2016/5/13/chartex" xmlns:cx8="http://schemas.microsoft.com/office/drawing/2016/5/14/chartex" xmlns:mc="http://schemas.openxmlformats.org/markup-compatibility/2006" xmlns:aink="http://schemas.microsoft.com/office/drawing/2016/ink" xmlns:am3d="http://schemas.microsoft.com/office/drawing/2017/model3d" xmlns:o="urn:schemas-microsoft-com:office:office" xmlns:r="http://schemas.openxmlformats.org/officeDocument/2006/relationships" xmlns:m="http://schemas.openxmlformats.org/officeDocument/2006/math" xmlns:v="urn:schemas-microsoft-com:vml" xmlns:wp14="http://schemas.microsoft.com/office/word/2010/wordprocessingDrawing" xmlns:wp="http://schemas.openxmlformats.org/drawingml/2006/wordprocessingDrawing" xmlns:w10="urn:schemas-microsoft-com:office:word" xmlns:w="http://schemas.openxmlformats.org/wordprocessingml/2006/main" xmlns:w14="http://schemas.microsoft.com/office/word/2010/wordml" xmlns:w15="http://schemas.microsoft.com/office/word/2012/wordml" xmlns:w16cid="http://schemas.microsoft.com/office/word/2016/wordml/cid" xmlns:w16se="http://schemas.microsoft.com/office/word/2015/wordml/symex" xmlns:wpg="http://schemas.microsoft.com/office/word/2010/wordprocessingGroup" xmlns:wpi="http://schemas.microsoft.com/office/word/2010/wordprocessingInk" xmlns:wne="http://schemas.microsoft.com/office/word/2006/wordml" xmlns:wps="http://schemas.microsoft.com/office/word/2010/wordprocessingShape" mc:Ignorable="w14 w15 w16se w16cid wp14">
-  <w:p>
-    <w:pPr>
-      <w:pStyle w:val="Header"/>
-    </w:pPr>
-  </w:p>
-  <w:p>
-    <w:pPr>
-      <w:pStyle w:val="Header"/>
-    </w:pPr>
-  </w:p>
-</w:hdr>
-</file>
-
-<file path=word/header3.xml><?xml version="1.0" encoding="utf-8"?>
-<w:hdr xmlns:wpc="http://schemas.microsoft.com/office/word/2010/wordprocessingCanvas" xmlns:cx="http://schemas.microsoft.com/office/drawing/2014/chartex" xmlns:cx1="http://schemas.microsoft.com/office/drawing/2015/9/8/chartex" xmlns:cx2="http://schemas.microsoft.com/office/drawing/2015/10/21/chartex" xmlns:cx3="http://schemas.microsoft.com/office/drawing/2016/5/9/chartex" xmlns:cx4="http://schemas.microsoft.com/office/drawing/2016/5/10/chartex" xmlns:cx5="http://schemas.microsoft.com/office/drawing/2016/5/11/chartex" xmlns:cx6="http://schemas.microsoft.com/office/drawing/2016/5/12/chartex" xmlns:cx7="http://schemas.microsoft.com/office/drawing/2016/5/13/chartex" xmlns:cx8="http://schemas.microsoft.com/office/drawing/2016/5/14/chartex" xmlns:mc="http://schemas.openxmlformats.org/markup-compatibility/2006" xmlns:aink="http://schemas.microsoft.com/office/drawing/2016/ink" xmlns:am3d="http://schemas.microsoft.com/office/drawing/2017/model3d" xmlns:o="urn:schemas-microsoft-com:office:office" xmlns:r="http://schemas.openxmlformats.org/officeDocument/2006/relationships" xmlns:m="http://schemas.openxmlformats.org/officeDocument/2006/math" xmlns:v="urn:schemas-microsoft-com:vml" xmlns:wp14="http://schemas.microsoft.com/office/word/2010/wordprocessingDrawing" xmlns:wp="http://schemas.openxmlformats.org/drawingml/2006/wordprocessingDrawing" xmlns:w10="urn:schemas-microsoft-com:office:word" xmlns:w="http://schemas.openxmlformats.org/wordprocessingml/2006/main" xmlns:w14="http://schemas.microsoft.com/office/word/2010/wordml" xmlns:w15="http://schemas.microsoft.com/office/word/2012/wordml" xmlns:w16cid="http://schemas.microsoft.com/office/word/2016/wordml/cid" xmlns:w16se="http://schemas.microsoft.com/office/word/2015/wordml/symex" xmlns:wpg="http://schemas.microsoft.com/office/word/2010/wordprocessingGroup" xmlns:wpi="http://schemas.microsoft.com/office/word/2010/wordprocessingInk" xmlns:wne="http://schemas.microsoft.com/office/word/2006/wordml" xmlns:wps="http://schemas.microsoft.com/office/word/2010/wordprocessingShape" mc:Ignorable="w14 w15 w16se w16cid wp14">
   <w:p>
     <w:pPr>
       <w:pStyle w:val="Header"/>
@@ -4726,6 +4827,119 @@
     </w:lvl>
   </w:abstractNum>
   <w:abstractNum w:abstractNumId="5" w15:restartNumberingAfterBreak="0">
+    <w:nsid w:val="3F1B3C6E"/>
+    <w:multiLevelType w:val="multilevel"/>
+    <w:tmpl w:val="F6E4342A"/>
+    <w:lvl w:ilvl="0">
+      <w:start w:val="3"/>
+      <w:numFmt w:val="decimal"/>
+      <w:lvlText w:val="%1"/>
+      <w:lvlJc w:val="left"/>
+      <w:pPr>
+        <w:ind w:left="360" w:hanging="360"/>
+      </w:pPr>
+      <w:rPr>
+        <w:rFonts w:hint="default"/>
+      </w:rPr>
+    </w:lvl>
+    <w:lvl w:ilvl="1">
+      <w:start w:val="1"/>
+      <w:numFmt w:val="decimal"/>
+      <w:lvlText w:val="%1.%2"/>
+      <w:lvlJc w:val="left"/>
+      <w:pPr>
+        <w:ind w:left="360" w:hanging="360"/>
+      </w:pPr>
+      <w:rPr>
+        <w:rFonts w:hint="default"/>
+      </w:rPr>
+    </w:lvl>
+    <w:lvl w:ilvl="2">
+      <w:start w:val="1"/>
+      <w:numFmt w:val="decimal"/>
+      <w:lvlText w:val="%1.%2.%3"/>
+      <w:lvlJc w:val="left"/>
+      <w:pPr>
+        <w:ind w:left="720" w:hanging="720"/>
+      </w:pPr>
+      <w:rPr>
+        <w:rFonts w:hint="default"/>
+      </w:rPr>
+    </w:lvl>
+    <w:lvl w:ilvl="3">
+      <w:start w:val="1"/>
+      <w:numFmt w:val="decimal"/>
+      <w:lvlText w:val="%1.%2.%3.%4"/>
+      <w:lvlJc w:val="left"/>
+      <w:pPr>
+        <w:ind w:left="720" w:hanging="720"/>
+      </w:pPr>
+      <w:rPr>
+        <w:rFonts w:hint="default"/>
+      </w:rPr>
+    </w:lvl>
+    <w:lvl w:ilvl="4">
+      <w:start w:val="1"/>
+      <w:numFmt w:val="decimal"/>
+      <w:lvlText w:val="%1.%2.%3.%4.%5"/>
+      <w:lvlJc w:val="left"/>
+      <w:pPr>
+        <w:ind w:left="1080" w:hanging="1080"/>
+      </w:pPr>
+      <w:rPr>
+        <w:rFonts w:hint="default"/>
+      </w:rPr>
+    </w:lvl>
+    <w:lvl w:ilvl="5">
+      <w:start w:val="1"/>
+      <w:numFmt w:val="decimal"/>
+      <w:lvlText w:val="%1.%2.%3.%4.%5.%6"/>
+      <w:lvlJc w:val="left"/>
+      <w:pPr>
+        <w:ind w:left="1080" w:hanging="1080"/>
+      </w:pPr>
+      <w:rPr>
+        <w:rFonts w:hint="default"/>
+      </w:rPr>
+    </w:lvl>
+    <w:lvl w:ilvl="6">
+      <w:start w:val="1"/>
+      <w:numFmt w:val="decimal"/>
+      <w:lvlText w:val="%1.%2.%3.%4.%5.%6.%7"/>
+      <w:lvlJc w:val="left"/>
+      <w:pPr>
+        <w:ind w:left="1440" w:hanging="1440"/>
+      </w:pPr>
+      <w:rPr>
+        <w:rFonts w:hint="default"/>
+      </w:rPr>
+    </w:lvl>
+    <w:lvl w:ilvl="7">
+      <w:start w:val="1"/>
+      <w:numFmt w:val="decimal"/>
+      <w:lvlText w:val="%1.%2.%3.%4.%5.%6.%7.%8"/>
+      <w:lvlJc w:val="left"/>
+      <w:pPr>
+        <w:ind w:left="1440" w:hanging="1440"/>
+      </w:pPr>
+      <w:rPr>
+        <w:rFonts w:hint="default"/>
+      </w:rPr>
+    </w:lvl>
+    <w:lvl w:ilvl="8">
+      <w:start w:val="1"/>
+      <w:numFmt w:val="decimal"/>
+      <w:lvlText w:val="%1.%2.%3.%4.%5.%6.%7.%8.%9"/>
+      <w:lvlJc w:val="left"/>
+      <w:pPr>
+        <w:ind w:left="1800" w:hanging="1800"/>
+      </w:pPr>
+      <w:rPr>
+        <w:rFonts w:hint="default"/>
+      </w:rPr>
+    </w:lvl>
+  </w:abstractNum>
+  <w:abstractNum w:abstractNumId="6" w15:restartNumberingAfterBreak="0">
     <w:nsid w:val="3F53219D"/>
     <w:multiLevelType w:val="multilevel"/>
     <w:tmpl w:val="D018B66C"/>
@@ -4848,7 +5062,7 @@
       </w:rPr>
     </w:lvl>
   </w:abstractNum>
-  <w:abstractNum w:abstractNumId="6" w15:restartNumberingAfterBreak="0">
+  <w:abstractNum w:abstractNumId="7" w15:restartNumberingAfterBreak="0">
     <w:nsid w:val="44936B94"/>
     <w:multiLevelType w:val="hybridMultilevel"/>
     <w:tmpl w:val="B3DA25B8"/>
@@ -4935,7 +5149,7 @@
       </w:pPr>
     </w:lvl>
   </w:abstractNum>
-  <w:abstractNum w:abstractNumId="7" w15:restartNumberingAfterBreak="0">
+  <w:abstractNum w:abstractNumId="8" w15:restartNumberingAfterBreak="0">
     <w:nsid w:val="4FA3679A"/>
     <w:multiLevelType w:val="hybridMultilevel"/>
     <w:tmpl w:val="78B2D2A2"/>
@@ -5048,7 +5262,7 @@
       </w:rPr>
     </w:lvl>
   </w:abstractNum>
-  <w:abstractNum w:abstractNumId="8" w15:restartNumberingAfterBreak="0">
+  <w:abstractNum w:abstractNumId="9" w15:restartNumberingAfterBreak="0">
     <w:nsid w:val="5CD47A33"/>
     <w:multiLevelType w:val="hybridMultilevel"/>
     <w:tmpl w:val="04D264AC"/>
@@ -5137,7 +5351,7 @@
       </w:pPr>
     </w:lvl>
   </w:abstractNum>
-  <w:abstractNum w:abstractNumId="9" w15:restartNumberingAfterBreak="0">
+  <w:abstractNum w:abstractNumId="10" w15:restartNumberingAfterBreak="0">
     <w:nsid w:val="66022E14"/>
     <w:multiLevelType w:val="hybridMultilevel"/>
     <w:tmpl w:val="C8AA9684"/>
@@ -5251,13 +5465,13 @@
     </w:lvl>
   </w:abstractNum>
   <w:num w:numId="1">
-    <w:abstractNumId w:val="6"/>
+    <w:abstractNumId w:val="7"/>
   </w:num>
   <w:num w:numId="2">
     <w:abstractNumId w:val="0"/>
   </w:num>
   <w:num w:numId="3">
-    <w:abstractNumId w:val="5"/>
+    <w:abstractNumId w:val="6"/>
   </w:num>
   <w:num w:numId="4">
     <w:abstractNumId w:val="3"/>
@@ -5266,19 +5480,22 @@
     <w:abstractNumId w:val="4"/>
   </w:num>
   <w:num w:numId="6">
-    <w:abstractNumId w:val="7"/>
+    <w:abstractNumId w:val="8"/>
   </w:num>
   <w:num w:numId="7">
     <w:abstractNumId w:val="1"/>
   </w:num>
   <w:num w:numId="8">
-    <w:abstractNumId w:val="8"/>
+    <w:abstractNumId w:val="9"/>
   </w:num>
   <w:num w:numId="9">
-    <w:abstractNumId w:val="9"/>
+    <w:abstractNumId w:val="10"/>
   </w:num>
   <w:num w:numId="10">
     <w:abstractNumId w:val="2"/>
+  </w:num>
+  <w:num w:numId="11">
+    <w:abstractNumId w:val="5"/>
   </w:num>
   <w:numIdMacAtCleanup w:val="6"/>
 </w:numbering>
@@ -6804,7 +7021,7 @@
 </file>
 
 <file path=customXml/itemProps1.xml><?xml version="1.0" encoding="utf-8"?>
-<ds:datastoreItem xmlns:ds="http://schemas.openxmlformats.org/officeDocument/2006/customXml" ds:itemID="{D658FB2C-EF62-405E-991D-6FEA257D5BFA}">
+<ds:datastoreItem xmlns:ds="http://schemas.openxmlformats.org/officeDocument/2006/customXml" ds:itemID="{FA5051B6-D523-4AE2-97EA-8B0A3790EDFF}">
   <ds:schemaRefs>
     <ds:schemaRef ds:uri="http://schemas.openxmlformats.org/officeDocument/2006/bibliography"/>
   </ds:schemaRefs>

</xml_diff>

<commit_message>
Revise app and thesis also add load method
- Update readme and user manual
</commit_message>
<xml_diff>
--- a/Summary English.docx
+++ b/Summary English.docx
@@ -332,7 +332,15 @@
         <w:t xml:space="preserve">the </w:t>
       </w:r>
       <w:r>
-        <w:t>recent related works, this research has simpler approach to mimic speech in Bahasa Indonesia. The purpose of this research is to develop application to collect, train, and mimic speech in Bahasa Indonesia. User can participate to record their speech. Th</w:t>
+        <w:t>recent related works, this research has simpler approach to mimic speech in Bahasa Indonesia. The purpose of this research is to develop application</w:t>
+      </w:r>
+      <w:r>
+        <w:t>s</w:t>
+      </w:r>
+      <w:bookmarkStart w:id="4" w:name="_GoBack"/>
+      <w:bookmarkEnd w:id="4"/>
+      <w:r>
+        <w:t xml:space="preserve"> to collect, train, and mimic speech in Bahasa Indonesia. User can participate to record their speech. Th</w:t>
       </w:r>
       <w:r>
         <w:t>o</w:t>
@@ -398,7 +406,13 @@
         <w:t xml:space="preserve">are </w:t>
       </w:r>
       <w:r>
-        <w:t>developed as website application</w:t>
+        <w:t>developed as web</w:t>
+      </w:r>
+      <w:r>
+        <w:t>-based</w:t>
+      </w:r>
+      <w:r>
+        <w:t xml:space="preserve"> application</w:t>
       </w:r>
       <w:bookmarkEnd w:id="2"/>
       <w:r>
@@ -408,7 +422,7 @@
         <w:t xml:space="preserve">the application to train is developed as </w:t>
       </w:r>
       <w:r>
-        <w:t>command prompt</w:t>
+        <w:t>text-based</w:t>
       </w:r>
       <w:r>
         <w:t xml:space="preserve"> application</w:t>
@@ -466,7 +480,7 @@
         <w:ind w:firstLine="142"/>
         <w:jc w:val="both"/>
       </w:pPr>
-      <w:bookmarkStart w:id="4" w:name="_Toc527714939"/>
+      <w:bookmarkStart w:id="5" w:name="_Toc527714939"/>
       <w:r>
         <w:t>S</w:t>
       </w:r>
@@ -579,7 +593,7 @@
         </w:rPr>
         <w:t>Limitation</w:t>
       </w:r>
-      <w:bookmarkEnd w:id="4"/>
+      <w:bookmarkEnd w:id="5"/>
     </w:p>
     <w:p>
       <w:pPr>
@@ -716,7 +730,7 @@
         <w:pStyle w:val="NoSpacing"/>
         <w:jc w:val="left"/>
       </w:pPr>
-      <w:bookmarkStart w:id="5" w:name="_Toc527714940"/>
+      <w:bookmarkStart w:id="6" w:name="_Toc527714940"/>
     </w:p>
     <w:p>
       <w:pPr>
@@ -747,7 +761,7 @@
         </w:rPr>
         <w:t>Method</w:t>
       </w:r>
-      <w:bookmarkEnd w:id="5"/>
+      <w:bookmarkEnd w:id="6"/>
     </w:p>
     <w:p>
       <w:pPr>
@@ -776,7 +790,7 @@
       <w:r>
         <w:t>:</w:t>
       </w:r>
-      <w:bookmarkStart w:id="6" w:name="_Toc527714944"/>
+      <w:bookmarkStart w:id="7" w:name="_Toc527714944"/>
     </w:p>
     <w:p>
       <w:pPr>
@@ -855,8 +869,8 @@
         <w:pStyle w:val="NoSpacing"/>
         <w:jc w:val="both"/>
       </w:pPr>
-      <w:bookmarkStart w:id="7" w:name="_Toc527714945"/>
-      <w:bookmarkEnd w:id="6"/>
+      <w:bookmarkStart w:id="8" w:name="_Toc527714945"/>
+      <w:bookmarkEnd w:id="7"/>
     </w:p>
     <w:p>
       <w:pPr>
@@ -914,8 +928,8 @@
         <w:pStyle w:val="NoSpacing"/>
         <w:jc w:val="left"/>
       </w:pPr>
-      <w:bookmarkStart w:id="8" w:name="_Toc527714946"/>
-      <w:bookmarkEnd w:id="7"/>
+      <w:bookmarkStart w:id="9" w:name="_Toc527714946"/>
+      <w:bookmarkEnd w:id="8"/>
     </w:p>
     <w:p>
       <w:pPr>
@@ -994,7 +1008,7 @@
       <w:r>
         <w:t>.</w:t>
       </w:r>
-      <w:bookmarkEnd w:id="8"/>
+      <w:bookmarkEnd w:id="9"/>
     </w:p>
     <w:p>
       <w:pPr>
@@ -1069,8 +1083,6 @@
       <w:r>
         <w:t>ed</w:t>
       </w:r>
-      <w:bookmarkStart w:id="9" w:name="_GoBack"/>
-      <w:bookmarkEnd w:id="9"/>
       <w:r>
         <w:t xml:space="preserve"> with accuracy with the syllable result along with it. Random or unknown condition is tested with silent condition, o, and mi syllables.</w:t>
       </w:r>
@@ -7261,7 +7273,7 @@
 </file>
 
 <file path=customXml/itemProps1.xml><?xml version="1.0" encoding="utf-8"?>
-<ds:datastoreItem xmlns:ds="http://schemas.openxmlformats.org/officeDocument/2006/customXml" ds:itemID="{70913152-8F19-4F62-9146-5CE132380B6D}">
+<ds:datastoreItem xmlns:ds="http://schemas.openxmlformats.org/officeDocument/2006/customXml" ds:itemID="{8BC69FFD-ED73-414A-8DCE-9F54B1C0E4A3}">
   <ds:schemaRefs>
     <ds:schemaRef ds:uri="http://schemas.openxmlformats.org/officeDocument/2006/bibliography"/>
   </ds:schemaRefs>

</xml_diff>

<commit_message>
Finish Thesis and update .docx to final document
</commit_message>
<xml_diff>
--- a/Summary English.docx
+++ b/Summary English.docx
@@ -9,6 +9,8 @@
           <w:sz w:val="32"/>
         </w:rPr>
       </w:pPr>
+      <w:bookmarkStart w:id="0" w:name="_GoBack"/>
+      <w:bookmarkEnd w:id="0"/>
       <w:r>
         <w:rPr>
           <w:sz w:val="32"/>
@@ -212,11 +214,11 @@
       <w:pPr>
         <w:pStyle w:val="NoSpacing"/>
       </w:pPr>
-      <w:bookmarkStart w:id="0" w:name="_Toc526567186"/>
-      <w:bookmarkStart w:id="1" w:name="_Toc527714932"/>
-    </w:p>
-    <w:bookmarkEnd w:id="0"/>
+      <w:bookmarkStart w:id="1" w:name="_Toc526567186"/>
+      <w:bookmarkStart w:id="2" w:name="_Toc527714932"/>
+    </w:p>
     <w:bookmarkEnd w:id="1"/>
+    <w:bookmarkEnd w:id="2"/>
     <w:p>
       <w:pPr>
         <w:pStyle w:val="NoSpacing"/>
@@ -263,8 +265,8 @@
         <w:ind w:left="142" w:right="113"/>
         <w:jc w:val="both"/>
       </w:pPr>
-      <w:bookmarkStart w:id="2" w:name="_Hlk536001103"/>
-      <w:bookmarkStart w:id="3" w:name="_Hlk1992129"/>
+      <w:bookmarkStart w:id="3" w:name="_Hlk536001103"/>
+      <w:bookmarkStart w:id="4" w:name="_Hlk1992129"/>
       <w:r>
         <w:t>P</w:t>
       </w:r>
@@ -337,97 +339,95 @@
       <w:r>
         <w:t>s</w:t>
       </w:r>
-      <w:bookmarkStart w:id="4" w:name="_GoBack"/>
+      <w:r>
+        <w:t xml:space="preserve"> to collect, train, and mimic speech in Bahasa Indonesia. User can participate to record their speech. Th</w:t>
+      </w:r>
+      <w:r>
+        <w:t>o</w:t>
+      </w:r>
+      <w:r>
+        <w:t>se speeches are collected to be trained for recognizing speech in the application later. With the</w:t>
+      </w:r>
+      <w:r>
+        <w:t xml:space="preserve"> </w:t>
+      </w:r>
+      <w:r>
+        <w:t>trained</w:t>
+      </w:r>
+      <w:r>
+        <w:t xml:space="preserve"> model</w:t>
+      </w:r>
+      <w:r>
+        <w:t xml:space="preserve">, now user </w:t>
+      </w:r>
+      <w:r>
+        <w:t xml:space="preserve">is </w:t>
+      </w:r>
+      <w:r>
+        <w:t xml:space="preserve">able to make the computer mimic their speech. First, user must identify their speech to be recognized by the application. This step is necessary to create the user digital speech. After </w:t>
+      </w:r>
+      <w:r>
+        <w:t>that</w:t>
+      </w:r>
+      <w:r>
+        <w:t xml:space="preserve">, </w:t>
+      </w:r>
+      <w:r>
+        <w:t xml:space="preserve">based on registered syllables, </w:t>
+      </w:r>
+      <w:r>
+        <w:t xml:space="preserve">which the speech has been </w:t>
+      </w:r>
+      <w:r>
+        <w:t xml:space="preserve">identified by the application, </w:t>
+      </w:r>
+      <w:r>
+        <w:t xml:space="preserve">user </w:t>
+      </w:r>
+      <w:r>
+        <w:t xml:space="preserve">is </w:t>
+      </w:r>
+      <w:r>
+        <w:t xml:space="preserve">able to generate speech by </w:t>
+      </w:r>
+      <w:r>
+        <w:t>making</w:t>
+      </w:r>
+      <w:r>
+        <w:t xml:space="preserve"> sentences from those syllables. The application</w:t>
+      </w:r>
+      <w:r>
+        <w:t>s</w:t>
+      </w:r>
+      <w:r>
+        <w:t xml:space="preserve"> to collect and mimic speech </w:t>
+      </w:r>
+      <w:r>
+        <w:t xml:space="preserve">are </w:t>
+      </w:r>
+      <w:r>
+        <w:t>developed as web</w:t>
+      </w:r>
+      <w:r>
+        <w:t>-based</w:t>
+      </w:r>
+      <w:r>
+        <w:t xml:space="preserve"> application</w:t>
+      </w:r>
+      <w:bookmarkEnd w:id="3"/>
+      <w:r>
+        <w:t xml:space="preserve"> and </w:t>
+      </w:r>
+      <w:r>
+        <w:t xml:space="preserve">the application to train is developed as </w:t>
+      </w:r>
+      <w:r>
+        <w:t>text-based</w:t>
+      </w:r>
+      <w:r>
+        <w:t xml:space="preserve"> application</w:t>
+      </w:r>
       <w:bookmarkEnd w:id="4"/>
-      <w:r>
-        <w:t xml:space="preserve"> to collect, train, and mimic speech in Bahasa Indonesia. User can participate to record their speech. Th</w:t>
-      </w:r>
-      <w:r>
-        <w:t>o</w:t>
-      </w:r>
-      <w:r>
-        <w:t>se speeches are collected to be trained for recognizing speech in the application later. With the</w:t>
-      </w:r>
-      <w:r>
-        <w:t xml:space="preserve"> </w:t>
-      </w:r>
-      <w:r>
-        <w:t>trained</w:t>
-      </w:r>
-      <w:r>
-        <w:t xml:space="preserve"> model</w:t>
-      </w:r>
-      <w:r>
-        <w:t xml:space="preserve">, now user </w:t>
-      </w:r>
-      <w:r>
-        <w:t xml:space="preserve">is </w:t>
-      </w:r>
-      <w:r>
-        <w:t xml:space="preserve">able to make the computer mimic their speech. First, user must identify their speech to be recognized by the application. This step is necessary to create the user digital speech. After </w:t>
-      </w:r>
-      <w:r>
-        <w:t>that</w:t>
-      </w:r>
-      <w:r>
-        <w:t xml:space="preserve">, </w:t>
-      </w:r>
-      <w:r>
-        <w:t xml:space="preserve">based on registered syllables, </w:t>
-      </w:r>
-      <w:r>
-        <w:t xml:space="preserve">which the speech has been </w:t>
-      </w:r>
-      <w:r>
-        <w:t xml:space="preserve">identified by the application, </w:t>
-      </w:r>
-      <w:r>
-        <w:t xml:space="preserve">user </w:t>
-      </w:r>
-      <w:r>
-        <w:t xml:space="preserve">is </w:t>
-      </w:r>
-      <w:r>
-        <w:t xml:space="preserve">able to generate speech by </w:t>
-      </w:r>
-      <w:r>
-        <w:t>making</w:t>
-      </w:r>
-      <w:r>
-        <w:t xml:space="preserve"> sentences from those syllables. The application</w:t>
-      </w:r>
-      <w:r>
-        <w:t>s</w:t>
-      </w:r>
-      <w:r>
-        <w:t xml:space="preserve"> to collect and mimic speech </w:t>
-      </w:r>
-      <w:r>
-        <w:t xml:space="preserve">are </w:t>
-      </w:r>
-      <w:r>
-        <w:t>developed as web</w:t>
-      </w:r>
-      <w:r>
-        <w:t>-based</w:t>
-      </w:r>
-      <w:r>
-        <w:t xml:space="preserve"> application</w:t>
-      </w:r>
-      <w:bookmarkEnd w:id="2"/>
-      <w:r>
-        <w:t xml:space="preserve"> and </w:t>
-      </w:r>
-      <w:r>
-        <w:t xml:space="preserve">the application to train is developed as </w:t>
-      </w:r>
-      <w:r>
-        <w:t>text-based</w:t>
-      </w:r>
-      <w:r>
-        <w:t xml:space="preserve"> application</w:t>
-      </w:r>
-      <w:bookmarkEnd w:id="3"/>
       <w:r>
         <w:t>.</w:t>
       </w:r>
@@ -6857,6 +6857,36 @@
       <w:color w:val="808080"/>
     </w:rPr>
   </w:style>
+  <w:style w:type="paragraph" w:styleId="BalloonText">
+    <w:name w:val="Balloon Text"/>
+    <w:basedOn w:val="Normal"/>
+    <w:link w:val="BalloonTextChar"/>
+    <w:uiPriority w:val="99"/>
+    <w:semiHidden/>
+    <w:unhideWhenUsed/>
+    <w:rsid w:val="003F7D59"/>
+    <w:pPr>
+      <w:spacing w:after="0" w:line="240" w:lineRule="auto"/>
+    </w:pPr>
+    <w:rPr>
+      <w:rFonts w:ascii="Segoe UI" w:hAnsi="Segoe UI" w:cs="Segoe UI"/>
+      <w:sz w:val="18"/>
+      <w:szCs w:val="18"/>
+    </w:rPr>
+  </w:style>
+  <w:style w:type="character" w:customStyle="1" w:styleId="BalloonTextChar">
+    <w:name w:val="Balloon Text Char"/>
+    <w:basedOn w:val="DefaultParagraphFont"/>
+    <w:link w:val="BalloonText"/>
+    <w:uiPriority w:val="99"/>
+    <w:semiHidden/>
+    <w:rsid w:val="003F7D59"/>
+    <w:rPr>
+      <w:rFonts w:ascii="Segoe UI" w:hAnsi="Segoe UI" w:cs="Segoe UI"/>
+      <w:sz w:val="18"/>
+      <w:szCs w:val="18"/>
+    </w:rPr>
+  </w:style>
 </w:styles>
 </file>
 
@@ -7273,7 +7303,7 @@
 </file>
 
 <file path=customXml/itemProps1.xml><?xml version="1.0" encoding="utf-8"?>
-<ds:datastoreItem xmlns:ds="http://schemas.openxmlformats.org/officeDocument/2006/customXml" ds:itemID="{8BC69FFD-ED73-414A-8DCE-9F54B1C0E4A3}">
+<ds:datastoreItem xmlns:ds="http://schemas.openxmlformats.org/officeDocument/2006/customXml" ds:itemID="{A50953C9-D3AB-4A31-BB8B-53DF014D069A}">
   <ds:schemaRefs>
     <ds:schemaRef ds:uri="http://schemas.openxmlformats.org/officeDocument/2006/bibliography"/>
   </ds:schemaRefs>

</xml_diff>